<commit_message>
ReactJS saving nfts in database
</commit_message>
<xml_diff>
--- a/React-JS/ReactJS-Project-Assignment.docx
+++ b/React-JS/ReactJS-Project-Assignment.docx
@@ -59,7 +59,15 @@
         <w:t>(Single Page Application)</w:t>
       </w:r>
       <w:r>
-        <w:t xml:space="preserve"> using React.js. Use a service like Kinvey or Firebase for your </w:t>
+        <w:t xml:space="preserve"> using React.js. Use a service like </w:t>
+      </w:r>
+      <w:proofErr w:type="spellStart"/>
+      <w:r>
+        <w:t>Kinvey</w:t>
+      </w:r>
+      <w:proofErr w:type="spellEnd"/>
+      <w:r>
+        <w:t xml:space="preserve"> or Firebase for your </w:t>
       </w:r>
       <w:r>
         <w:rPr>
@@ -93,7 +101,7 @@
     </w:p>
     <w:p>
       <w:pPr>
-        <w:pStyle w:val="2"/>
+        <w:pStyle w:val="Heading2"/>
       </w:pPr>
       <w:r>
         <w:t>Application Structure</w:t>
@@ -105,6 +113,11 @@
       </w:r>
     </w:p>
     <w:p>
+      <w:pPr>
+        <w:rPr>
+          <w:highlight w:val="green"/>
+        </w:rPr>
+      </w:pPr>
       <w:r>
         <w:t>•</w:t>
       </w:r>
@@ -112,92 +125,173 @@
         <w:tab/>
       </w:r>
       <w:r>
+        <w:rPr>
+          <w:highlight w:val="green"/>
+        </w:rPr>
         <w:t>Public</w:t>
       </w:r>
       <w:r>
+        <w:rPr>
+          <w:highlight w:val="green"/>
+        </w:rPr>
         <w:t xml:space="preserve"> </w:t>
       </w:r>
       <w:r>
+        <w:rPr>
+          <w:highlight w:val="green"/>
+        </w:rPr>
         <w:t>Part</w:t>
       </w:r>
       <w:r>
+        <w:rPr>
+          <w:highlight w:val="green"/>
+        </w:rPr>
         <w:t xml:space="preserve"> (</w:t>
       </w:r>
       <w:r>
+        <w:rPr>
+          <w:highlight w:val="green"/>
+        </w:rPr>
         <w:t>Accessible</w:t>
       </w:r>
       <w:r>
+        <w:rPr>
+          <w:highlight w:val="green"/>
+        </w:rPr>
         <w:t xml:space="preserve"> </w:t>
       </w:r>
       <w:r>
+        <w:rPr>
+          <w:highlight w:val="green"/>
+        </w:rPr>
         <w:t>without</w:t>
       </w:r>
       <w:r>
+        <w:rPr>
+          <w:highlight w:val="green"/>
+        </w:rPr>
         <w:t xml:space="preserve"> </w:t>
       </w:r>
       <w:r>
+        <w:rPr>
+          <w:highlight w:val="green"/>
+        </w:rPr>
         <w:t>authentication</w:t>
       </w:r>
       <w:r>
+        <w:rPr>
+          <w:highlight w:val="green"/>
+        </w:rPr>
         <w:t>)</w:t>
       </w:r>
     </w:p>
     <w:p>
       <w:r>
+        <w:rPr>
+          <w:highlight w:val="green"/>
+        </w:rPr>
         <w:t>•</w:t>
       </w:r>
       <w:r>
+        <w:rPr>
+          <w:highlight w:val="green"/>
+        </w:rPr>
         <w:tab/>
       </w:r>
       <w:r>
+        <w:rPr>
+          <w:highlight w:val="green"/>
+        </w:rPr>
         <w:t>Priv</w:t>
       </w:r>
       <w:r>
+        <w:rPr>
+          <w:highlight w:val="green"/>
+        </w:rPr>
         <w:t>a</w:t>
       </w:r>
       <w:r>
+        <w:rPr>
+          <w:highlight w:val="green"/>
+        </w:rPr>
         <w:t>t</w:t>
       </w:r>
       <w:r>
+        <w:rPr>
+          <w:highlight w:val="green"/>
+        </w:rPr>
         <w:t>e</w:t>
       </w:r>
       <w:r>
+        <w:rPr>
+          <w:highlight w:val="green"/>
+        </w:rPr>
         <w:t xml:space="preserve"> </w:t>
       </w:r>
       <w:r>
+        <w:rPr>
+          <w:highlight w:val="green"/>
+        </w:rPr>
         <w:t>Part</w:t>
       </w:r>
       <w:r>
+        <w:rPr>
+          <w:highlight w:val="green"/>
+        </w:rPr>
         <w:t xml:space="preserve"> (</w:t>
       </w:r>
       <w:r>
+        <w:rPr>
+          <w:highlight w:val="green"/>
+        </w:rPr>
         <w:t>Available</w:t>
       </w:r>
       <w:r>
+        <w:rPr>
+          <w:highlight w:val="green"/>
+        </w:rPr>
         <w:t xml:space="preserve"> </w:t>
       </w:r>
       <w:r>
+        <w:rPr>
+          <w:highlight w:val="green"/>
+        </w:rPr>
         <w:t>for</w:t>
       </w:r>
       <w:r>
+        <w:rPr>
+          <w:highlight w:val="green"/>
+        </w:rPr>
         <w:t xml:space="preserve"> </w:t>
       </w:r>
       <w:r>
+        <w:rPr>
+          <w:highlight w:val="green"/>
+        </w:rPr>
         <w:t>Registered</w:t>
       </w:r>
       <w:r>
+        <w:rPr>
+          <w:highlight w:val="green"/>
+        </w:rPr>
         <w:t xml:space="preserve"> </w:t>
       </w:r>
       <w:r>
+        <w:rPr>
+          <w:highlight w:val="green"/>
+        </w:rPr>
         <w:t>Users</w:t>
       </w:r>
       <w:r>
+        <w:rPr>
+          <w:highlight w:val="green"/>
+        </w:rPr>
         <w:t>)</w:t>
       </w:r>
     </w:p>
     <w:p>
       <w:pPr>
-        <w:pStyle w:val="3"/>
+        <w:pStyle w:val="Heading3"/>
       </w:pPr>
       <w:r>
         <w:t xml:space="preserve">1.1 </w:t>
@@ -297,7 +391,7 @@
     </w:p>
     <w:p>
       <w:pPr>
-        <w:pStyle w:val="2"/>
+        <w:pStyle w:val="Heading2"/>
       </w:pPr>
       <w:r>
         <w:t>General Requirements</w:t>
@@ -322,18 +416,28 @@
           <w:numId w:val="33"/>
         </w:numPr>
         <w:contextualSpacing/>
-      </w:pPr>
-      <w:r>
+        <w:rPr>
+          <w:highlight w:val="green"/>
+        </w:rPr>
+      </w:pPr>
+      <w:r>
+        <w:rPr>
+          <w:highlight w:val="green"/>
+        </w:rPr>
         <w:t xml:space="preserve">At least 3 different </w:t>
       </w:r>
       <w:r>
         <w:rPr>
           <w:b/>
           <w:bCs/>
+          <w:highlight w:val="green"/>
         </w:rPr>
         <w:t>dynamic pages</w:t>
       </w:r>
       <w:r>
+        <w:rPr>
+          <w:highlight w:val="green"/>
+        </w:rPr>
         <w:t xml:space="preserve"> (pages like about, contacts, etc. do not count towards that figure)</w:t>
       </w:r>
     </w:p>
@@ -344,18 +448,28 @@
           <w:numId w:val="33"/>
         </w:numPr>
         <w:contextualSpacing/>
-      </w:pPr>
-      <w:r>
+        <w:rPr>
+          <w:highlight w:val="green"/>
+        </w:rPr>
+      </w:pPr>
+      <w:r>
+        <w:rPr>
+          <w:highlight w:val="green"/>
+        </w:rPr>
         <w:t xml:space="preserve">Must have specific </w:t>
       </w:r>
       <w:r>
         <w:rPr>
           <w:b/>
           <w:bCs/>
+          <w:highlight w:val="green"/>
         </w:rPr>
         <w:t>views</w:t>
       </w:r>
       <w:r>
+        <w:rPr>
+          <w:highlight w:val="green"/>
+        </w:rPr>
         <w:t>:</w:t>
       </w:r>
     </w:p>
@@ -366,18 +480,28 @@
           <w:numId w:val="33"/>
         </w:numPr>
         <w:contextualSpacing/>
+        <w:rPr>
+          <w:highlight w:val="green"/>
+        </w:rPr>
       </w:pPr>
       <w:r>
         <w:rPr>
           <w:b/>
           <w:bCs/>
+          <w:highlight w:val="green"/>
         </w:rPr>
         <w:t>Catalog</w:t>
       </w:r>
       <w:r>
+        <w:rPr>
+          <w:highlight w:val="green"/>
+        </w:rPr>
         <w:t xml:space="preserve"> – list of all created </w:t>
       </w:r>
       <w:r>
+        <w:rPr>
+          <w:highlight w:val="green"/>
+        </w:rPr>
         <w:t>records</w:t>
       </w:r>
     </w:p>
@@ -388,21 +512,34 @@
           <w:numId w:val="33"/>
         </w:numPr>
         <w:contextualSpacing/>
+        <w:rPr>
+          <w:highlight w:val="green"/>
+        </w:rPr>
       </w:pPr>
       <w:r>
         <w:rPr>
           <w:b/>
           <w:bCs/>
+          <w:highlight w:val="green"/>
         </w:rPr>
         <w:t>Details</w:t>
       </w:r>
       <w:r>
+        <w:rPr>
+          <w:highlight w:val="green"/>
+        </w:rPr>
         <w:t xml:space="preserve"> – information about </w:t>
       </w:r>
       <w:r>
+        <w:rPr>
+          <w:highlight w:val="green"/>
+        </w:rPr>
         <w:t xml:space="preserve">a </w:t>
       </w:r>
       <w:r>
+        <w:rPr>
+          <w:highlight w:val="green"/>
+        </w:rPr>
         <w:t>specific record</w:t>
       </w:r>
     </w:p>
@@ -649,7 +786,15 @@
         <w:t>remote service</w:t>
       </w:r>
       <w:r>
-        <w:t xml:space="preserve"> (via REST, sockets, GraphQL, or a similar client-server technique)</w:t>
+        <w:t xml:space="preserve"> (via REST, sockets, </w:t>
+      </w:r>
+      <w:proofErr w:type="spellStart"/>
+      <w:r>
+        <w:t>GraphQL</w:t>
+      </w:r>
+      <w:proofErr w:type="spellEnd"/>
+      <w:r>
+        <w:t>, or a similar client-server technique)</w:t>
       </w:r>
     </w:p>
     <w:p>
@@ -766,7 +911,7 @@
     <w:bookmarkEnd w:id="0"/>
     <w:p>
       <w:pPr>
-        <w:pStyle w:val="2"/>
+        <w:pStyle w:val="Heading2"/>
       </w:pPr>
       <w:r>
         <w:lastRenderedPageBreak/>
@@ -844,18 +989,28 @@
           <w:numId w:val="33"/>
         </w:numPr>
         <w:contextualSpacing/>
-      </w:pPr>
-      <w:r>
+        <w:rPr>
+          <w:highlight w:val="red"/>
+        </w:rPr>
+      </w:pPr>
+      <w:r>
+        <w:rPr>
+          <w:highlight w:val="red"/>
+        </w:rPr>
         <w:t xml:space="preserve">Brief </w:t>
       </w:r>
       <w:r>
         <w:rPr>
           <w:b/>
           <w:bCs/>
+          <w:highlight w:val="red"/>
         </w:rPr>
         <w:t>documentation</w:t>
       </w:r>
       <w:r>
+        <w:rPr>
+          <w:highlight w:val="red"/>
+        </w:rPr>
         <w:t xml:space="preserve"> on the project and project architecture (as .md file)</w:t>
       </w:r>
     </w:p>
@@ -873,7 +1028,7 @@
     </w:p>
     <w:p>
       <w:pPr>
-        <w:pStyle w:val="2"/>
+        <w:pStyle w:val="Heading2"/>
       </w:pPr>
       <w:r>
         <w:t>Public Project Defense</w:t>
@@ -1137,7 +1292,7 @@
     </w:p>
     <w:p>
       <w:pPr>
-        <w:pStyle w:val="2"/>
+        <w:pStyle w:val="Heading2"/>
       </w:pPr>
       <w:r>
         <w:t>Bonuses</w:t>
@@ -1197,8 +1352,14 @@
           <w:numId w:val="35"/>
         </w:numPr>
         <w:contextualSpacing/>
-      </w:pPr>
-      <w:r>
+        <w:rPr>
+          <w:highlight w:val="green"/>
+        </w:rPr>
+      </w:pPr>
+      <w:r>
+        <w:rPr>
+          <w:highlight w:val="green"/>
+        </w:rPr>
         <w:t>Good UI and UX</w:t>
       </w:r>
     </w:p>
@@ -1357,7 +1518,7 @@
     <w:bookmarkEnd w:id="3"/>
     <w:p>
       <w:pPr>
-        <w:pStyle w:val="2"/>
+        <w:pStyle w:val="Heading2"/>
       </w:pPr>
       <w:r>
         <w:t>Assessment Criteria</w:t>
@@ -1365,7 +1526,7 @@
     </w:p>
     <w:p>
       <w:pPr>
-        <w:pStyle w:val="3"/>
+        <w:pStyle w:val="Heading3"/>
       </w:pPr>
       <w:r>
         <w:t>General Requirements – 50 %</w:t>
@@ -1378,7 +1539,7 @@
     </w:p>
     <w:p>
       <w:pPr>
-        <w:pStyle w:val="3"/>
+        <w:pStyle w:val="Heading3"/>
       </w:pPr>
       <w:r>
         <w:t xml:space="preserve">Other Requirements – 20 % </w:t>
@@ -1386,7 +1547,7 @@
     </w:p>
     <w:p>
       <w:pPr>
-        <w:pStyle w:val="3"/>
+        <w:pStyle w:val="Heading3"/>
       </w:pPr>
       <w:r>
         <w:t xml:space="preserve">Functionality Presentation – </w:t>
@@ -1405,7 +1566,7 @@
     </w:p>
     <w:p>
       <w:pPr>
-        <w:pStyle w:val="3"/>
+        <w:pStyle w:val="Heading3"/>
       </w:pPr>
       <w:r>
         <w:t xml:space="preserve">Answering Questions – </w:t>
@@ -1427,7 +1588,7 @@
     </w:p>
     <w:p>
       <w:pPr>
-        <w:pStyle w:val="3"/>
+        <w:pStyle w:val="Heading3"/>
       </w:pPr>
       <w:r>
         <w:lastRenderedPageBreak/>
@@ -1441,7 +1602,7 @@
     </w:p>
     <w:p>
       <w:pPr>
-        <w:pStyle w:val="2"/>
+        <w:pStyle w:val="Heading2"/>
       </w:pPr>
       <w:r>
         <w:t>Submission Deadline</w:t>
@@ -1662,7 +1823,7 @@
     </w:p>
     <w:p>
       <w:pPr>
-        <w:pStyle w:val="2"/>
+        <w:pStyle w:val="Heading2"/>
       </w:pPr>
       <w:r>
         <w:t>Restrictions</w:t>
@@ -1671,122 +1832,174 @@
     <w:p>
       <w:bookmarkStart w:id="4" w:name="_Hlk86053898"/>
       <w:r>
+        <w:rPr>
+          <w:highlight w:val="green"/>
+        </w:rPr>
         <w:t xml:space="preserve">You can use </w:t>
       </w:r>
       <w:r>
         <w:rPr>
           <w:b/>
           <w:bCs/>
+          <w:highlight w:val="green"/>
         </w:rPr>
         <w:t>parts</w:t>
       </w:r>
       <w:r>
+        <w:rPr>
+          <w:highlight w:val="green"/>
+        </w:rPr>
         <w:t xml:space="preserve"> (some components, routing configurations, form validation</w:t>
       </w:r>
       <w:r>
+        <w:rPr>
+          <w:highlight w:val="green"/>
+        </w:rPr>
         <w:t>,</w:t>
       </w:r>
       <w:r>
+        <w:rPr>
+          <w:highlight w:val="green"/>
+        </w:rPr>
         <w:t xml:space="preserve"> etc...) of the </w:t>
       </w:r>
       <w:r>
         <w:rPr>
           <w:b/>
           <w:bCs/>
+          <w:highlight w:val="green"/>
         </w:rPr>
         <w:t>course workshop</w:t>
       </w:r>
       <w:r>
+        <w:rPr>
+          <w:highlight w:val="green"/>
+        </w:rPr>
         <w:t xml:space="preserve">, but you are </w:t>
       </w:r>
       <w:r>
         <w:rPr>
           <w:b/>
           <w:bCs/>
+          <w:highlight w:val="green"/>
         </w:rPr>
         <w:t>NOT</w:t>
       </w:r>
       <w:r>
+        <w:rPr>
+          <w:highlight w:val="green"/>
+        </w:rPr>
         <w:t xml:space="preserve"> allowed to use the </w:t>
       </w:r>
       <w:r>
         <w:rPr>
           <w:b/>
           <w:bCs/>
+          <w:highlight w:val="green"/>
         </w:rPr>
         <w:t>whole workshop</w:t>
       </w:r>
       <w:r>
+        <w:rPr>
+          <w:highlight w:val="green"/>
+        </w:rPr>
         <w:t xml:space="preserve"> as your project assignment.</w:t>
       </w:r>
       <w:r>
+        <w:rPr>
+          <w:highlight w:val="green"/>
+        </w:rPr>
         <w:t xml:space="preserve"> You are </w:t>
       </w:r>
       <w:r>
         <w:rPr>
           <w:b/>
           <w:bCs/>
+          <w:highlight w:val="green"/>
         </w:rPr>
         <w:t>NOT</w:t>
       </w:r>
       <w:r>
+        <w:rPr>
+          <w:highlight w:val="green"/>
+        </w:rPr>
         <w:t xml:space="preserve"> allowed to use </w:t>
       </w:r>
       <w:r>
         <w:rPr>
           <w:b/>
           <w:bCs/>
+          <w:highlight w:val="green"/>
         </w:rPr>
         <w:t>HTML &amp; CSS</w:t>
       </w:r>
       <w:r>
+        <w:rPr>
+          <w:highlight w:val="green"/>
+        </w:rPr>
         <w:t xml:space="preserve"> structures from </w:t>
       </w:r>
       <w:r>
         <w:rPr>
           <w:b/>
           <w:bCs/>
+          <w:highlight w:val="green"/>
         </w:rPr>
         <w:t>JS</w:t>
       </w:r>
       <w:r>
+        <w:rPr>
+          <w:highlight w:val="green"/>
+        </w:rPr>
         <w:t xml:space="preserve"> </w:t>
       </w:r>
       <w:r>
         <w:rPr>
           <w:b/>
           <w:bCs/>
+          <w:highlight w:val="green"/>
         </w:rPr>
         <w:t>Back-End</w:t>
       </w:r>
       <w:r>
+        <w:rPr>
+          <w:highlight w:val="green"/>
+        </w:rPr>
         <w:t xml:space="preserve"> and </w:t>
       </w:r>
       <w:r>
         <w:rPr>
           <w:b/>
           <w:bCs/>
+          <w:highlight w:val="green"/>
         </w:rPr>
         <w:t>JS</w:t>
       </w:r>
       <w:r>
+        <w:rPr>
+          <w:highlight w:val="green"/>
+        </w:rPr>
         <w:t xml:space="preserve"> </w:t>
       </w:r>
       <w:r>
         <w:rPr>
           <w:b/>
           <w:bCs/>
+          <w:highlight w:val="green"/>
         </w:rPr>
         <w:t>Applications</w:t>
       </w:r>
       <w:r>
+        <w:rPr>
+          <w:highlight w:val="green"/>
+        </w:rPr>
         <w:t xml:space="preserve"> Courses.</w:t>
       </w:r>
     </w:p>
     <w:bookmarkEnd w:id="4"/>
     <w:p>
       <w:pPr>
-        <w:pStyle w:val="2"/>
+        <w:pStyle w:val="Heading2"/>
       </w:pPr>
       <w:r>
         <w:t>Project Challenge</w:t>
@@ -1823,7 +2036,7 @@
     </w:p>
     <w:p>
       <w:pPr>
-        <w:pStyle w:val="ac"/>
+        <w:pStyle w:val="ListParagraph"/>
         <w:numPr>
           <w:ilvl w:val="0"/>
           <w:numId w:val="38"/>
@@ -1835,7 +2048,7 @@
     </w:p>
     <w:p>
       <w:pPr>
-        <w:pStyle w:val="ac"/>
+        <w:pStyle w:val="ListParagraph"/>
         <w:numPr>
           <w:ilvl w:val="0"/>
           <w:numId w:val="38"/>
@@ -1847,7 +2060,7 @@
     </w:p>
     <w:p>
       <w:pPr>
-        <w:pStyle w:val="ac"/>
+        <w:pStyle w:val="ListParagraph"/>
         <w:numPr>
           <w:ilvl w:val="0"/>
           <w:numId w:val="38"/>
@@ -1876,8 +2089,17 @@
           <w:b/>
           <w:bCs/>
         </w:rPr>
-        <w:t>one course or one module in the open or the professional program at SoftUni</w:t>
-      </w:r>
+        <w:t xml:space="preserve">one course or one module in the open or the professional program at </w:t>
+      </w:r>
+      <w:proofErr w:type="spellStart"/>
+      <w:r>
+        <w:rPr>
+          <w:b/>
+          <w:bCs/>
+        </w:rPr>
+        <w:t>SoftUni</w:t>
+      </w:r>
+      <w:proofErr w:type="spellEnd"/>
       <w:r>
         <w:t xml:space="preserve">. It </w:t>
       </w:r>
@@ -1960,7 +2182,7 @@
 <w:ftr xmlns:wpc="http://schemas.microsoft.com/office/word/2010/wordprocessingCanvas" xmlns:cx="http://schemas.microsoft.com/office/drawing/2014/chartex" xmlns:cx1="http://schemas.microsoft.com/office/drawing/2015/9/8/chartex" xmlns:cx2="http://schemas.microsoft.com/office/drawing/2015/10/21/chartex" xmlns:cx3="http://schemas.microsoft.com/office/drawing/2016/5/9/chartex" xmlns:cx4="http://schemas.microsoft.com/office/drawing/2016/5/10/chartex" xmlns:cx5="http://schemas.microsoft.com/office/drawing/2016/5/11/chartex" xmlns:cx6="http://schemas.microsoft.com/office/drawing/2016/5/12/chartex" xmlns:cx7="http://schemas.microsoft.com/office/drawing/2016/5/13/chartex" xmlns:cx8="http://schemas.microsoft.com/office/drawing/2016/5/14/chartex" xmlns:mc="http://schemas.openxmlformats.org/markup-compatibility/2006" xmlns:aink="http://schemas.microsoft.com/office/drawing/2016/ink" xmlns:am3d="http://schemas.microsoft.com/office/drawing/2017/model3d" xmlns:o="urn:schemas-microsoft-com:office:office" xmlns:oel="http://schemas.microsoft.com/office/2019/extlst" xmlns:r="http://schemas.openxmlformats.org/officeDocument/2006/relationships" xmlns:m="http://schemas.openxmlformats.org/officeDocument/2006/math" xmlns:v="urn:schemas-microsoft-com:vml" xmlns:wp14="http://schemas.microsoft.com/office/word/2010/wordprocessingDrawing" xmlns:wp="http://schemas.openxmlformats.org/drawingml/2006/wordprocessingDrawing" xmlns:w10="urn:schemas-microsoft-com:office:word" xmlns:w="http://schemas.openxmlformats.org/wordprocessingml/2006/main" xmlns:w14="http://schemas.microsoft.com/office/word/2010/wordml" xmlns:w15="http://schemas.microsoft.com/office/word/2012/wordml" xmlns:w16cex="http://schemas.microsoft.com/office/word/2018/wordml/cex" xmlns:w16cid="http://schemas.microsoft.com/office/word/2016/wordml/cid" xmlns:w16="http://schemas.microsoft.com/office/word/2018/wordml" xmlns:w16sdtdh="http://schemas.microsoft.com/office/word/2020/wordml/sdtdatahash" xmlns:w16se="http://schemas.microsoft.com/office/word/2015/wordml/symex" xmlns:wpg="http://schemas.microsoft.com/office/word/2010/wordprocessingGroup" xmlns:wpi="http://schemas.microsoft.com/office/word/2010/wordprocessingInk" xmlns:wne="http://schemas.microsoft.com/office/word/2006/wordml" xmlns:wps="http://schemas.microsoft.com/office/word/2010/wordprocessingShape" mc:Ignorable="w14 w15 w16se w16cid w16 w16cex w16sdtdh wp14">
   <w:p>
     <w:pPr>
-      <w:pStyle w:val="a5"/>
+      <w:pStyle w:val="Footer"/>
     </w:pPr>
     <w:r>
       <w:rPr>
@@ -2062,7 +2284,7 @@
               <v:stroke joinstyle="miter"/>
               <v:path gradientshapeok="t" o:connecttype="rect"/>
             </v:shapetype>
-            <v:shape id="Текстово поле 13" o:spid="_x0000_s1026" type="#_x0000_t202" style="position:absolute;margin-left:109.85pt;margin-top:28.05pt;width:40.15pt;height:13pt;z-index:251661312;visibility:visible;mso-wrap-style:square;mso-width-percent:0;mso-height-percent:0;mso-wrap-distance-left:9pt;mso-wrap-distance-top:0;mso-wrap-distance-right:9pt;mso-wrap-distance-bottom:0;mso-position-horizontal:absolute;mso-position-horizontal-relative:text;mso-position-vertical:absolute;mso-position-vertical-relative:text;mso-width-percent:0;mso-height-percent:0;mso-width-relative:page;mso-height-relative:page;v-text-anchor:middle" o:gfxdata="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" filled="f" stroked="f" strokeweight=".5pt">
+            <v:shape id="Текстово поле 13" o:spid="_x0000_s1026" type="#_x0000_t202" style="position:absolute;margin-left:109.85pt;margin-top:28.05pt;width:40.15pt;height:13pt;z-index:251661312;visibility:visible;mso-wrap-style:square;mso-width-percent:0;mso-height-percent:0;mso-wrap-distance-left:9pt;mso-wrap-distance-top:0;mso-wrap-distance-right:9pt;mso-wrap-distance-bottom:0;mso-position-horizontal:absolute;mso-position-horizontal-relative:text;mso-position-vertical:absolute;mso-position-vertical-relative:text;mso-width-percent:0;mso-height-percent:0;mso-width-relative:page;mso-height-relative:page;v-text-anchor:middle" o:gfxdata="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" filled="f" stroked="f" strokeweight=".5pt">
               <v:textbox inset=".5mm,0,0,0">
                 <w:txbxContent>
                   <w:p>
@@ -2148,7 +2370,23 @@
                               <w:sz w:val="17"/>
                               <w:szCs w:val="17"/>
                             </w:rPr>
-                            <w:t xml:space="preserve">© SoftUni – </w:t>
+                            <w:t xml:space="preserve">© </w:t>
+                          </w:r>
+                          <w:proofErr w:type="spellStart"/>
+                          <w:r>
+                            <w:rPr>
+                              <w:sz w:val="17"/>
+                              <w:szCs w:val="17"/>
+                            </w:rPr>
+                            <w:t>SoftUni</w:t>
+                          </w:r>
+                          <w:proofErr w:type="spellEnd"/>
+                          <w:r>
+                            <w:rPr>
+                              <w:sz w:val="17"/>
+                              <w:szCs w:val="17"/>
+                            </w:rPr>
+                            <w:t xml:space="preserve"> – </w:t>
                           </w:r>
                           <w:hyperlink r:id="rId1" w:history="1">
                             <w:r>
@@ -2739,7 +2977,7 @@
         </mc:Choice>
         <mc:Fallback>
           <w:pict>
-            <v:shape w14:anchorId="1C780589" id="Текстово поле 12" o:spid="_x0000_s1027" type="#_x0000_t202" style="position:absolute;margin-left:109pt;margin-top:7pt;width:411.4pt;height:40.45pt;z-index:251660288;visibility:visible;mso-wrap-style:square;mso-width-percent:0;mso-height-percent:0;mso-wrap-distance-left:9pt;mso-wrap-distance-top:0;mso-wrap-distance-right:9pt;mso-wrap-distance-bottom:0;mso-position-horizontal:absolute;mso-position-horizontal-relative:text;mso-position-vertical:absolute;mso-position-vertical-relative:text;mso-width-percent:0;mso-height-percent:0;mso-width-relative:page;mso-height-relative:page;v-text-anchor:top" o:gfxdata="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" filled="f" stroked="f">
+            <v:shape w14:anchorId="1C780589" id="Текстово поле 12" o:spid="_x0000_s1027" type="#_x0000_t202" style="position:absolute;margin-left:109pt;margin-top:7pt;width:411.4pt;height:40.45pt;z-index:251660288;visibility:visible;mso-wrap-style:square;mso-width-percent:0;mso-height-percent:0;mso-wrap-distance-left:9pt;mso-wrap-distance-top:0;mso-wrap-distance-right:9pt;mso-wrap-distance-bottom:0;mso-position-horizontal:absolute;mso-position-horizontal-relative:text;mso-position-vertical:absolute;mso-position-vertical-relative:text;mso-width-percent:0;mso-height-percent:0;mso-width-relative:page;mso-height-relative:page;v-text-anchor:top" o:gfxdata="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" filled="f" stroked="f">
               <v:textbox inset=".5mm,1.2mm,.5mm,.5mm">
                 <w:txbxContent>
                   <w:p>
@@ -2756,7 +2994,23 @@
                         <w:sz w:val="17"/>
                         <w:szCs w:val="17"/>
                       </w:rPr>
-                      <w:t xml:space="preserve">© SoftUni – </w:t>
+                      <w:t xml:space="preserve">© </w:t>
+                    </w:r>
+                    <w:proofErr w:type="spellStart"/>
+                    <w:r>
+                      <w:rPr>
+                        <w:sz w:val="17"/>
+                        <w:szCs w:val="17"/>
+                      </w:rPr>
+                      <w:t>SoftUni</w:t>
+                    </w:r>
+                    <w:proofErr w:type="spellEnd"/>
+                    <w:r>
+                      <w:rPr>
+                        <w:sz w:val="17"/>
+                        <w:szCs w:val="17"/>
+                      </w:rPr>
+                      <w:t xml:space="preserve"> – </w:t>
                     </w:r>
                     <w:hyperlink r:id="rId20" w:history="1">
                       <w:r>
@@ -2814,7 +3068,7 @@
                                   </pic:cNvPicPr>
                                 </pic:nvPicPr>
                                 <pic:blipFill>
-                                  <a:blip r:embed="rId21">
+                                  <a:blip r:embed="rId2">
                                     <a:extLst>
                                       <a:ext uri="{28A0092B-C50C-407E-A947-70E740481C1C}">
                                         <a14:useLocalDpi xmlns:a14="http://schemas.microsoft.com/office/drawing/2010/main" val="0"/>
@@ -2863,7 +3117,7 @@
                           <wp:extent cx="180000" cy="180000"/>
                           <wp:effectExtent l="0" t="0" r="0" b="0"/>
                           <wp:docPr id="2" name="Picture 2">
-                            <a:hlinkClick xmlns:a="http://schemas.openxmlformats.org/drawingml/2006/main" r:id="rId22"/>
+                            <a:hlinkClick xmlns:a="http://schemas.openxmlformats.org/drawingml/2006/main" r:id="rId3"/>
                           </wp:docPr>
                           <wp:cNvGraphicFramePr>
                             <a:graphicFrameLocks xmlns:a="http://schemas.openxmlformats.org/drawingml/2006/main" noChangeAspect="1"/>
@@ -2873,14 +3127,14 @@
                               <pic:pic xmlns:pic="http://schemas.openxmlformats.org/drawingml/2006/picture">
                                 <pic:nvPicPr>
                                   <pic:cNvPr id="2" name="Picture 2">
-                                    <a:hlinkClick r:id="rId22"/>
+                                    <a:hlinkClick r:id="rId3"/>
                                   </pic:cNvPr>
                                   <pic:cNvPicPr>
                                     <a:picLocks noChangeAspect="1" noChangeArrowheads="1"/>
                                   </pic:cNvPicPr>
                                 </pic:nvPicPr>
                                 <pic:blipFill>
-                                  <a:blip r:embed="rId23">
+                                  <a:blip r:embed="rId4">
                                     <a:extLst>
                                       <a:ext uri="{28A0092B-C50C-407E-A947-70E740481C1C}">
                                         <a14:useLocalDpi xmlns:a14="http://schemas.microsoft.com/office/drawing/2010/main" val="0"/>
@@ -2929,7 +3183,7 @@
                           <wp:extent cx="180000" cy="180000"/>
                           <wp:effectExtent l="0" t="0" r="0" b="0"/>
                           <wp:docPr id="5" name="Picture 5">
-                            <a:hlinkClick xmlns:a="http://schemas.openxmlformats.org/drawingml/2006/main" r:id="rId24"/>
+                            <a:hlinkClick xmlns:a="http://schemas.openxmlformats.org/drawingml/2006/main" r:id="rId5"/>
                           </wp:docPr>
                           <wp:cNvGraphicFramePr>
                             <a:graphicFrameLocks xmlns:a="http://schemas.openxmlformats.org/drawingml/2006/main" noChangeAspect="1"/>
@@ -2939,12 +3193,12 @@
                               <pic:pic xmlns:pic="http://schemas.openxmlformats.org/drawingml/2006/picture">
                                 <pic:nvPicPr>
                                   <pic:cNvPr id="5" name="Picture 5">
-                                    <a:hlinkClick r:id="rId24"/>
+                                    <a:hlinkClick r:id="rId5"/>
                                   </pic:cNvPr>
                                   <pic:cNvPicPr/>
                                 </pic:nvPicPr>
                                 <pic:blipFill>
-                                  <a:blip r:embed="rId25"/>
+                                  <a:blip r:embed="rId6"/>
                                   <a:stretch>
                                     <a:fillRect/>
                                   </a:stretch>
@@ -2982,7 +3236,7 @@
                           <wp:extent cx="180000" cy="180000"/>
                           <wp:effectExtent l="0" t="0" r="0" b="0"/>
                           <wp:docPr id="20" name="Picture 20">
-                            <a:hlinkClick xmlns:a="http://schemas.openxmlformats.org/drawingml/2006/main" r:id="rId26"/>
+                            <a:hlinkClick xmlns:a="http://schemas.openxmlformats.org/drawingml/2006/main" r:id="rId7"/>
                           </wp:docPr>
                           <wp:cNvGraphicFramePr>
                             <a:graphicFrameLocks xmlns:a="http://schemas.openxmlformats.org/drawingml/2006/main" noChangeAspect="1"/>
@@ -2992,20 +3246,20 @@
                               <pic:pic xmlns:pic="http://schemas.openxmlformats.org/drawingml/2006/picture">
                                 <pic:nvPicPr>
                                   <pic:cNvPr id="20" name="Picture 20">
-                                    <a:hlinkClick r:id="rId26"/>
+                                    <a:hlinkClick r:id="rId7"/>
                                   </pic:cNvPr>
                                   <pic:cNvPicPr>
                                     <a:picLocks noChangeAspect="1" noChangeArrowheads="1"/>
                                   </pic:cNvPicPr>
                                 </pic:nvPicPr>
                                 <pic:blipFill>
-                                  <a:blip r:embed="rId27">
+                                  <a:blip r:embed="rId8">
                                     <a:extLst>
                                       <a:ext uri="{28A0092B-C50C-407E-A947-70E740481C1C}">
                                         <a14:useLocalDpi xmlns:a14="http://schemas.microsoft.com/office/drawing/2010/main" val="0"/>
                                       </a:ext>
                                       <a:ext uri="{837473B0-CC2E-450A-ABE3-18F120FF3D39}">
-                                        <a1611:picAttrSrcUrl xmlns:a1611="http://schemas.microsoft.com/office/drawing/2016/11/main" r:id="rId28"/>
+                                        <a1611:picAttrSrcUrl xmlns:a1611="http://schemas.microsoft.com/office/drawing/2016/11/main" r:id="rId9"/>
                                       </a:ext>
                                     </a:extLst>
                                   </a:blip>
@@ -3051,7 +3305,7 @@
                           <wp:extent cx="180000" cy="180000"/>
                           <wp:effectExtent l="0" t="0" r="0" b="0"/>
                           <wp:docPr id="7" name="Picture 7">
-                            <a:hlinkClick xmlns:a="http://schemas.openxmlformats.org/drawingml/2006/main" r:id="rId29"/>
+                            <a:hlinkClick xmlns:a="http://schemas.openxmlformats.org/drawingml/2006/main" r:id="rId10"/>
                           </wp:docPr>
                           <wp:cNvGraphicFramePr>
                             <a:graphicFrameLocks xmlns:a="http://schemas.openxmlformats.org/drawingml/2006/main" noChangeAspect="1"/>
@@ -3061,12 +3315,12 @@
                               <pic:pic xmlns:pic="http://schemas.openxmlformats.org/drawingml/2006/picture">
                                 <pic:nvPicPr>
                                   <pic:cNvPr id="7" name="Picture 7">
-                                    <a:hlinkClick r:id="rId29"/>
+                                    <a:hlinkClick r:id="rId10"/>
                                   </pic:cNvPr>
                                   <pic:cNvPicPr/>
                                 </pic:nvPicPr>
                                 <pic:blipFill>
-                                  <a:blip r:embed="rId30"/>
+                                  <a:blip r:embed="rId11"/>
                                   <a:stretch>
                                     <a:fillRect/>
                                   </a:stretch>
@@ -3104,7 +3358,7 @@
                           <wp:extent cx="180000" cy="180000"/>
                           <wp:effectExtent l="0" t="0" r="0" b="0"/>
                           <wp:docPr id="17" name="Picture 17">
-                            <a:hlinkClick xmlns:a="http://schemas.openxmlformats.org/drawingml/2006/main" r:id="rId31"/>
+                            <a:hlinkClick xmlns:a="http://schemas.openxmlformats.org/drawingml/2006/main" r:id="rId12"/>
                           </wp:docPr>
                           <wp:cNvGraphicFramePr>
                             <a:graphicFrameLocks xmlns:a="http://schemas.openxmlformats.org/drawingml/2006/main" noChangeAspect="1"/>
@@ -3114,12 +3368,12 @@
                               <pic:pic xmlns:pic="http://schemas.openxmlformats.org/drawingml/2006/picture">
                                 <pic:nvPicPr>
                                   <pic:cNvPr id="17" name="Picture 17">
-                                    <a:hlinkClick r:id="rId31"/>
+                                    <a:hlinkClick r:id="rId12"/>
                                   </pic:cNvPr>
                                   <pic:cNvPicPr/>
                                 </pic:nvPicPr>
                                 <pic:blipFill>
-                                  <a:blip r:embed="rId32"/>
+                                  <a:blip r:embed="rId13"/>
                                   <a:stretch>
                                     <a:fillRect/>
                                   </a:stretch>
@@ -3157,7 +3411,7 @@
                           <wp:extent cx="180000" cy="180000"/>
                           <wp:effectExtent l="0" t="0" r="0" b="0"/>
                           <wp:docPr id="21" name="Picture 21">
-                            <a:hlinkClick xmlns:a="http://schemas.openxmlformats.org/drawingml/2006/main" r:id="rId33"/>
+                            <a:hlinkClick xmlns:a="http://schemas.openxmlformats.org/drawingml/2006/main" r:id="rId14"/>
                           </wp:docPr>
                           <wp:cNvGraphicFramePr>
                             <a:graphicFrameLocks xmlns:a="http://schemas.openxmlformats.org/drawingml/2006/main" noChangeAspect="1"/>
@@ -3167,14 +3421,14 @@
                               <pic:pic xmlns:pic="http://schemas.openxmlformats.org/drawingml/2006/picture">
                                 <pic:nvPicPr>
                                   <pic:cNvPr id="21" name="Picture 21">
-                                    <a:hlinkClick r:id="rId33"/>
+                                    <a:hlinkClick r:id="rId14"/>
                                   </pic:cNvPr>
                                   <pic:cNvPicPr>
                                     <a:picLocks noChangeAspect="1" noChangeArrowheads="1"/>
                                   </pic:cNvPicPr>
                                 </pic:nvPicPr>
                                 <pic:blipFill rotWithShape="1">
-                                  <a:blip r:embed="rId34">
+                                  <a:blip r:embed="rId15">
                                     <a:extLst>
                                       <a:ext uri="{28A0092B-C50C-407E-A947-70E740481C1C}">
                                         <a14:useLocalDpi xmlns:a14="http://schemas.microsoft.com/office/drawing/2010/main" val="0"/>
@@ -3226,7 +3480,7 @@
                           <wp:extent cx="180000" cy="180000"/>
                           <wp:effectExtent l="0" t="0" r="0" b="0"/>
                           <wp:docPr id="22" name="Picture 22">
-                            <a:hlinkClick xmlns:a="http://schemas.openxmlformats.org/drawingml/2006/main" r:id="rId35"/>
+                            <a:hlinkClick xmlns:a="http://schemas.openxmlformats.org/drawingml/2006/main" r:id="rId16"/>
                           </wp:docPr>
                           <wp:cNvGraphicFramePr>
                             <a:graphicFrameLocks xmlns:a="http://schemas.openxmlformats.org/drawingml/2006/main" noChangeAspect="1"/>
@@ -3236,14 +3490,14 @@
                               <pic:pic xmlns:pic="http://schemas.openxmlformats.org/drawingml/2006/picture">
                                 <pic:nvPicPr>
                                   <pic:cNvPr id="22" name="Picture 22">
-                                    <a:hlinkClick r:id="rId35"/>
+                                    <a:hlinkClick r:id="rId16"/>
                                   </pic:cNvPr>
                                   <pic:cNvPicPr>
                                     <a:picLocks noChangeAspect="1" noChangeArrowheads="1"/>
                                   </pic:cNvPicPr>
                                 </pic:nvPicPr>
                                 <pic:blipFill>
-                                  <a:blip r:embed="rId36">
+                                  <a:blip r:embed="rId17">
                                     <a:extLst>
                                       <a:ext uri="{28A0092B-C50C-407E-A947-70E740481C1C}">
                                         <a14:useLocalDpi xmlns:a14="http://schemas.microsoft.com/office/drawing/2010/main" val="0"/>
@@ -3292,7 +3546,7 @@
                           <wp:extent cx="180000" cy="180000"/>
                           <wp:effectExtent l="0" t="0" r="0" b="0"/>
                           <wp:docPr id="23" name="Picture 23">
-                            <a:hlinkClick xmlns:a="http://schemas.openxmlformats.org/drawingml/2006/main" r:id="rId37"/>
+                            <a:hlinkClick xmlns:a="http://schemas.openxmlformats.org/drawingml/2006/main" r:id="rId18"/>
                           </wp:docPr>
                           <wp:cNvGraphicFramePr>
                             <a:graphicFrameLocks xmlns:a="http://schemas.openxmlformats.org/drawingml/2006/main" noChangeAspect="1"/>
@@ -3302,12 +3556,12 @@
                               <pic:pic xmlns:pic="http://schemas.openxmlformats.org/drawingml/2006/picture">
                                 <pic:nvPicPr>
                                   <pic:cNvPr id="23" name="Picture 23">
-                                    <a:hlinkClick r:id="rId37"/>
+                                    <a:hlinkClick r:id="rId18"/>
                                   </pic:cNvPr>
                                   <pic:cNvPicPr/>
                                 </pic:nvPicPr>
                                 <pic:blipFill>
-                                  <a:blip r:embed="rId38"/>
+                                  <a:blip r:embed="rId19"/>
                                   <a:stretch>
                                     <a:fillRect/>
                                   </a:stretch>
@@ -3369,7 +3623,7 @@
                   </pic:cNvPicPr>
                 </pic:nvPicPr>
                 <pic:blipFill>
-                  <a:blip r:embed="rId39">
+                  <a:blip r:embed="rId21">
                     <a:extLst>
                       <a:ext uri="{28A0092B-C50C-407E-A947-70E740481C1C}">
                         <a14:useLocalDpi xmlns:a14="http://schemas.microsoft.com/office/drawing/2010/main" val="0"/>
@@ -3598,31 +3852,16 @@
                             </w:rPr>
                             <w:t xml:space="preserve"> of </w:t>
                           </w:r>
-                          <w:r>
-                            <w:fldChar w:fldCharType="begin"/>
-                          </w:r>
-                          <w:r>
-                            <w:instrText xml:space="preserve"> NUMPAGES   \* MERGEFORMAT </w:instrText>
-                          </w:r>
-                          <w:r>
-                            <w:fldChar w:fldCharType="separate"/>
-                          </w:r>
-                          <w:r>
-                            <w:rPr>
-                              <w:noProof/>
-                              <w:sz w:val="18"/>
-                              <w:szCs w:val="18"/>
-                            </w:rPr>
-                            <w:t>5</w:t>
-                          </w:r>
-                          <w:r>
-                            <w:rPr>
-                              <w:noProof/>
-                              <w:sz w:val="18"/>
-                              <w:szCs w:val="18"/>
-                            </w:rPr>
-                            <w:fldChar w:fldCharType="end"/>
-                          </w:r>
+                          <w:fldSimple w:instr=" NUMPAGES   \* MERGEFORMAT ">
+                            <w:r>
+                              <w:rPr>
+                                <w:noProof/>
+                                <w:sz w:val="18"/>
+                                <w:szCs w:val="18"/>
+                              </w:rPr>
+                              <w:t>5</w:t>
+                            </w:r>
+                          </w:fldSimple>
                         </w:p>
                       </w:txbxContent>
                     </wps:txbx>
@@ -3646,7 +3885,7 @@
         </mc:Choice>
         <mc:Fallback>
           <w:pict>
-            <v:shape w14:anchorId="1802659A" id="Текстово поле 10" o:spid="_x0000_s1028" type="#_x0000_t202" style="position:absolute;margin-left:444.65pt;margin-top:26.95pt;width:70.9pt;height:15.9pt;z-index:251662336;visibility:visible;mso-wrap-style:square;mso-width-percent:0;mso-height-percent:0;mso-wrap-distance-left:9pt;mso-wrap-distance-top:0;mso-wrap-distance-right:9pt;mso-wrap-distance-bottom:0;mso-position-horizontal:absolute;mso-position-horizontal-relative:text;mso-position-vertical:absolute;mso-position-vertical-relative:text;mso-width-percent:0;mso-height-percent:0;mso-width-relative:page;mso-height-relative:page;v-text-anchor:middle" o:gfxdata="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" filled="f" stroked="f" strokeweight=".5pt">
+            <v:shape w14:anchorId="1802659A" id="Текстово поле 10" o:spid="_x0000_s1028" type="#_x0000_t202" style="position:absolute;margin-left:444.65pt;margin-top:26.95pt;width:70.9pt;height:15.9pt;z-index:251662336;visibility:visible;mso-wrap-style:square;mso-width-percent:0;mso-height-percent:0;mso-wrap-distance-left:9pt;mso-wrap-distance-top:0;mso-wrap-distance-right:9pt;mso-wrap-distance-bottom:0;mso-position-horizontal:absolute;mso-position-horizontal-relative:text;mso-position-vertical:absolute;mso-position-vertical-relative:text;mso-width-percent:0;mso-height-percent:0;mso-width-relative:page;mso-height-relative:page;v-text-anchor:middle" o:gfxdata="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" filled="f" stroked="f" strokeweight=".5pt">
               <v:textbox inset="0,0,0,0">
                 <w:txbxContent>
                   <w:p>
@@ -3759,7 +3998,7 @@
 <w:hdr xmlns:wpc="http://schemas.microsoft.com/office/word/2010/wordprocessingCanvas" xmlns:cx="http://schemas.microsoft.com/office/drawing/2014/chartex" xmlns:cx1="http://schemas.microsoft.com/office/drawing/2015/9/8/chartex" xmlns:cx2="http://schemas.microsoft.com/office/drawing/2015/10/21/chartex" xmlns:cx3="http://schemas.microsoft.com/office/drawing/2016/5/9/chartex" xmlns:cx4="http://schemas.microsoft.com/office/drawing/2016/5/10/chartex" xmlns:cx5="http://schemas.microsoft.com/office/drawing/2016/5/11/chartex" xmlns:cx6="http://schemas.microsoft.com/office/drawing/2016/5/12/chartex" xmlns:cx7="http://schemas.microsoft.com/office/drawing/2016/5/13/chartex" xmlns:cx8="http://schemas.microsoft.com/office/drawing/2016/5/14/chartex" xmlns:mc="http://schemas.openxmlformats.org/markup-compatibility/2006" xmlns:aink="http://schemas.microsoft.com/office/drawing/2016/ink" xmlns:am3d="http://schemas.microsoft.com/office/drawing/2017/model3d" xmlns:o="urn:schemas-microsoft-com:office:office" xmlns:oel="http://schemas.microsoft.com/office/2019/extlst" xmlns:r="http://schemas.openxmlformats.org/officeDocument/2006/relationships" xmlns:m="http://schemas.openxmlformats.org/officeDocument/2006/math" xmlns:v="urn:schemas-microsoft-com:vml" xmlns:wp14="http://schemas.microsoft.com/office/word/2010/wordprocessingDrawing" xmlns:wp="http://schemas.openxmlformats.org/drawingml/2006/wordprocessingDrawing" xmlns:w10="urn:schemas-microsoft-com:office:word" xmlns:w="http://schemas.openxmlformats.org/wordprocessingml/2006/main" xmlns:w14="http://schemas.microsoft.com/office/word/2010/wordml" xmlns:w15="http://schemas.microsoft.com/office/word/2012/wordml" xmlns:w16cex="http://schemas.microsoft.com/office/word/2018/wordml/cex" xmlns:w16cid="http://schemas.microsoft.com/office/word/2016/wordml/cid" xmlns:w16="http://schemas.microsoft.com/office/word/2018/wordml" xmlns:w16sdtdh="http://schemas.microsoft.com/office/word/2020/wordml/sdtdatahash" xmlns:w16se="http://schemas.microsoft.com/office/word/2015/wordml/symex" xmlns:wpg="http://schemas.microsoft.com/office/word/2010/wordprocessingGroup" xmlns:wpi="http://schemas.microsoft.com/office/word/2010/wordprocessingInk" xmlns:wne="http://schemas.microsoft.com/office/word/2006/wordml" xmlns:wps="http://schemas.microsoft.com/office/word/2010/wordprocessingShape" mc:Ignorable="w14 w15 w16se w16cid w16 w16cex w16sdtdh wp14">
   <w:p>
     <w:pPr>
-      <w:pStyle w:val="a3"/>
+      <w:pStyle w:val="Header"/>
       <w:ind w:hanging="1134"/>
     </w:pPr>
   </w:p>
@@ -5930,7 +6169,7 @@
     <w:lvl w:ilvl="0" w:tplc="16E6D124">
       <w:start w:val="1"/>
       <w:numFmt w:val="decimal"/>
-      <w:pStyle w:val="2"/>
+      <w:pStyle w:val="Heading2"/>
       <w:lvlText w:val="%1."/>
       <w:lvlJc w:val="left"/>
       <w:pPr>
@@ -8487,7 +8726,7 @@
     <w:lsdException w:name="Unresolved Mention" w:semiHidden="1" w:unhideWhenUsed="1"/>
     <w:lsdException w:name="Smart Link" w:semiHidden="1" w:unhideWhenUsed="1"/>
   </w:latentStyles>
-  <w:style w:type="paragraph" w:default="1" w:styleId="a">
+  <w:style w:type="paragraph" w:default="1" w:styleId="Normal">
     <w:name w:val="Normal"/>
     <w:qFormat/>
     <w:rsid w:val="00896E5E"/>
@@ -8495,11 +8734,11 @@
       <w:spacing w:before="80" w:after="120"/>
     </w:pPr>
   </w:style>
-  <w:style w:type="paragraph" w:styleId="1">
+  <w:style w:type="paragraph" w:styleId="Heading1">
     <w:name w:val="heading 1"/>
-    <w:basedOn w:val="a"/>
-    <w:next w:val="a"/>
-    <w:link w:val="10"/>
+    <w:basedOn w:val="Normal"/>
+    <w:next w:val="Normal"/>
+    <w:link w:val="Heading1Char"/>
     <w:uiPriority w:val="9"/>
     <w:qFormat/>
     <w:rsid w:val="00896E5E"/>
@@ -8517,11 +8756,11 @@
       <w:szCs w:val="32"/>
     </w:rPr>
   </w:style>
-  <w:style w:type="paragraph" w:styleId="2">
+  <w:style w:type="paragraph" w:styleId="Heading2">
     <w:name w:val="heading 2"/>
-    <w:basedOn w:val="a"/>
-    <w:next w:val="a"/>
-    <w:link w:val="20"/>
+    <w:basedOn w:val="Normal"/>
+    <w:next w:val="Normal"/>
+    <w:link w:val="Heading2Char"/>
     <w:uiPriority w:val="9"/>
     <w:qFormat/>
     <w:rsid w:val="00896E5E"/>
@@ -8544,11 +8783,11 @@
       <w:szCs w:val="36"/>
     </w:rPr>
   </w:style>
-  <w:style w:type="paragraph" w:styleId="3">
+  <w:style w:type="paragraph" w:styleId="Heading3">
     <w:name w:val="heading 3"/>
-    <w:basedOn w:val="a"/>
-    <w:next w:val="a"/>
-    <w:link w:val="30"/>
+    <w:basedOn w:val="Normal"/>
+    <w:next w:val="Normal"/>
+    <w:link w:val="Heading3Char"/>
     <w:uiPriority w:val="9"/>
     <w:unhideWhenUsed/>
     <w:qFormat/>
@@ -8567,11 +8806,11 @@
       <w:szCs w:val="32"/>
     </w:rPr>
   </w:style>
-  <w:style w:type="paragraph" w:styleId="4">
+  <w:style w:type="paragraph" w:styleId="Heading4">
     <w:name w:val="heading 4"/>
-    <w:basedOn w:val="a"/>
-    <w:next w:val="a"/>
-    <w:link w:val="40"/>
+    <w:basedOn w:val="Normal"/>
+    <w:next w:val="Normal"/>
+    <w:link w:val="Heading4Char"/>
     <w:uiPriority w:val="9"/>
     <w:unhideWhenUsed/>
     <w:qFormat/>
@@ -8590,11 +8829,11 @@
       <w:sz w:val="28"/>
     </w:rPr>
   </w:style>
-  <w:style w:type="paragraph" w:styleId="5">
+  <w:style w:type="paragraph" w:styleId="Heading5">
     <w:name w:val="heading 5"/>
-    <w:basedOn w:val="a"/>
-    <w:next w:val="a"/>
-    <w:link w:val="50"/>
+    <w:basedOn w:val="Normal"/>
+    <w:next w:val="Normal"/>
+    <w:link w:val="Heading5Char"/>
     <w:uiPriority w:val="9"/>
     <w:semiHidden/>
     <w:unhideWhenUsed/>
@@ -8612,13 +8851,13 @@
       <w:color w:val="B2500E"/>
     </w:rPr>
   </w:style>
-  <w:style w:type="character" w:default="1" w:styleId="a0">
+  <w:style w:type="character" w:default="1" w:styleId="DefaultParagraphFont">
     <w:name w:val="Default Paragraph Font"/>
     <w:uiPriority w:val="1"/>
     <w:semiHidden/>
     <w:unhideWhenUsed/>
   </w:style>
-  <w:style w:type="table" w:default="1" w:styleId="a1">
+  <w:style w:type="table" w:default="1" w:styleId="TableNormal">
     <w:name w:val="Normal Table"/>
     <w:uiPriority w:val="99"/>
     <w:semiHidden/>
@@ -8633,16 +8872,16 @@
       </w:tblCellMar>
     </w:tblPr>
   </w:style>
-  <w:style w:type="numbering" w:default="1" w:styleId="a2">
+  <w:style w:type="numbering" w:default="1" w:styleId="NoList">
     <w:name w:val="No List"/>
     <w:uiPriority w:val="99"/>
     <w:semiHidden/>
     <w:unhideWhenUsed/>
   </w:style>
-  <w:style w:type="paragraph" w:styleId="a3">
+  <w:style w:type="paragraph" w:styleId="Header">
     <w:name w:val="header"/>
-    <w:basedOn w:val="a"/>
-    <w:link w:val="a4"/>
+    <w:basedOn w:val="Normal"/>
+    <w:link w:val="HeaderChar"/>
     <w:uiPriority w:val="99"/>
     <w:unhideWhenUsed/>
     <w:rsid w:val="00896E5E"/>
@@ -8654,17 +8893,17 @@
       <w:spacing w:after="0" w:line="240" w:lineRule="auto"/>
     </w:pPr>
   </w:style>
-  <w:style w:type="character" w:customStyle="1" w:styleId="a4">
-    <w:name w:val="Горен колонтитул Знак"/>
-    <w:basedOn w:val="a0"/>
-    <w:link w:val="a3"/>
+  <w:style w:type="character" w:customStyle="1" w:styleId="HeaderChar">
+    <w:name w:val="Header Char"/>
+    <w:basedOn w:val="DefaultParagraphFont"/>
+    <w:link w:val="Header"/>
     <w:uiPriority w:val="99"/>
     <w:rsid w:val="00896E5E"/>
   </w:style>
-  <w:style w:type="paragraph" w:styleId="a5">
+  <w:style w:type="paragraph" w:styleId="Footer">
     <w:name w:val="footer"/>
-    <w:basedOn w:val="a"/>
-    <w:link w:val="a6"/>
+    <w:basedOn w:val="Normal"/>
+    <w:link w:val="FooterChar"/>
     <w:uiPriority w:val="99"/>
     <w:unhideWhenUsed/>
     <w:rsid w:val="00896E5E"/>
@@ -8676,17 +8915,17 @@
       <w:spacing w:after="0" w:line="240" w:lineRule="auto"/>
     </w:pPr>
   </w:style>
-  <w:style w:type="character" w:customStyle="1" w:styleId="a6">
-    <w:name w:val="Долен колонтитул Знак"/>
-    <w:basedOn w:val="a0"/>
-    <w:link w:val="a5"/>
+  <w:style w:type="character" w:customStyle="1" w:styleId="FooterChar">
+    <w:name w:val="Footer Char"/>
+    <w:basedOn w:val="DefaultParagraphFont"/>
+    <w:link w:val="Footer"/>
     <w:uiPriority w:val="99"/>
     <w:rsid w:val="00896E5E"/>
   </w:style>
-  <w:style w:type="paragraph" w:styleId="a7">
+  <w:style w:type="paragraph" w:styleId="BalloonText">
     <w:name w:val="Balloon Text"/>
-    <w:basedOn w:val="a"/>
-    <w:link w:val="a8"/>
+    <w:basedOn w:val="Normal"/>
+    <w:link w:val="BalloonTextChar"/>
     <w:uiPriority w:val="99"/>
     <w:semiHidden/>
     <w:unhideWhenUsed/>
@@ -8700,10 +8939,10 @@
       <w:szCs w:val="16"/>
     </w:rPr>
   </w:style>
-  <w:style w:type="character" w:customStyle="1" w:styleId="a8">
-    <w:name w:val="Изнесен текст Знак"/>
-    <w:basedOn w:val="a0"/>
-    <w:link w:val="a7"/>
+  <w:style w:type="character" w:customStyle="1" w:styleId="BalloonTextChar">
+    <w:name w:val="Balloon Text Char"/>
+    <w:basedOn w:val="DefaultParagraphFont"/>
+    <w:link w:val="BalloonText"/>
     <w:uiPriority w:val="99"/>
     <w:semiHidden/>
     <w:rsid w:val="00896E5E"/>
@@ -8713,9 +8952,9 @@
       <w:szCs w:val="16"/>
     </w:rPr>
   </w:style>
-  <w:style w:type="character" w:styleId="a9">
+  <w:style w:type="character" w:styleId="Hyperlink">
     <w:name w:val="Hyperlink"/>
-    <w:basedOn w:val="a0"/>
+    <w:basedOn w:val="DefaultParagraphFont"/>
     <w:uiPriority w:val="99"/>
     <w:unhideWhenUsed/>
     <w:rsid w:val="00896E5E"/>
@@ -8724,10 +8963,10 @@
       <w:u w:val="single"/>
     </w:rPr>
   </w:style>
-  <w:style w:type="character" w:customStyle="1" w:styleId="10">
-    <w:name w:val="Заглавие 1 Знак"/>
-    <w:basedOn w:val="a0"/>
-    <w:link w:val="1"/>
+  <w:style w:type="character" w:customStyle="1" w:styleId="Heading1Char">
+    <w:name w:val="Heading 1 Char"/>
+    <w:basedOn w:val="DefaultParagraphFont"/>
+    <w:link w:val="Heading1"/>
     <w:uiPriority w:val="9"/>
     <w:rsid w:val="00896E5E"/>
     <w:rPr>
@@ -8738,10 +8977,10 @@
       <w:szCs w:val="32"/>
     </w:rPr>
   </w:style>
-  <w:style w:type="character" w:customStyle="1" w:styleId="20">
-    <w:name w:val="Заглавие 2 Знак"/>
-    <w:basedOn w:val="a0"/>
-    <w:link w:val="2"/>
+  <w:style w:type="character" w:customStyle="1" w:styleId="Heading2Char">
+    <w:name w:val="Heading 2 Char"/>
+    <w:basedOn w:val="DefaultParagraphFont"/>
+    <w:link w:val="Heading2"/>
     <w:uiPriority w:val="9"/>
     <w:rsid w:val="00896E5E"/>
     <w:rPr>
@@ -8753,9 +8992,9 @@
       <w:szCs w:val="36"/>
     </w:rPr>
   </w:style>
-  <w:style w:type="paragraph" w:styleId="aa">
+  <w:style w:type="paragraph" w:styleId="NormalWeb">
     <w:name w:val="Normal (Web)"/>
-    <w:basedOn w:val="a"/>
+    <w:basedOn w:val="Normal"/>
     <w:uiPriority w:val="99"/>
     <w:semiHidden/>
     <w:unhideWhenUsed/>
@@ -8769,9 +9008,9 @@
       <w:szCs w:val="24"/>
     </w:rPr>
   </w:style>
-  <w:style w:type="character" w:styleId="ab">
+  <w:style w:type="character" w:styleId="Strong">
     <w:name w:val="Strong"/>
-    <w:basedOn w:val="a0"/>
+    <w:basedOn w:val="DefaultParagraphFont"/>
     <w:uiPriority w:val="22"/>
     <w:qFormat/>
     <w:rsid w:val="00896E5E"/>
@@ -8780,10 +9019,10 @@
       <w:bCs/>
     </w:rPr>
   </w:style>
-  <w:style w:type="character" w:customStyle="1" w:styleId="30">
-    <w:name w:val="Заглавие 3 Знак"/>
-    <w:basedOn w:val="a0"/>
-    <w:link w:val="3"/>
+  <w:style w:type="character" w:customStyle="1" w:styleId="Heading3Char">
+    <w:name w:val="Heading 3 Char"/>
+    <w:basedOn w:val="DefaultParagraphFont"/>
+    <w:link w:val="Heading3"/>
     <w:uiPriority w:val="9"/>
     <w:qFormat/>
     <w:rsid w:val="00896E5E"/>
@@ -8795,10 +9034,10 @@
       <w:szCs w:val="32"/>
     </w:rPr>
   </w:style>
-  <w:style w:type="character" w:customStyle="1" w:styleId="40">
-    <w:name w:val="Заглавие 4 Знак"/>
-    <w:basedOn w:val="a0"/>
-    <w:link w:val="4"/>
+  <w:style w:type="character" w:customStyle="1" w:styleId="Heading4Char">
+    <w:name w:val="Heading 4 Char"/>
+    <w:basedOn w:val="DefaultParagraphFont"/>
+    <w:link w:val="Heading4"/>
     <w:uiPriority w:val="9"/>
     <w:rsid w:val="00896E5E"/>
     <w:rPr>
@@ -8809,10 +9048,10 @@
       <w:sz w:val="28"/>
     </w:rPr>
   </w:style>
-  <w:style w:type="paragraph" w:styleId="ac">
+  <w:style w:type="paragraph" w:styleId="ListParagraph">
     <w:name w:val="List Paragraph"/>
-    <w:basedOn w:val="a"/>
-    <w:link w:val="ad"/>
+    <w:basedOn w:val="Normal"/>
+    <w:link w:val="ListParagraphChar"/>
     <w:uiPriority w:val="34"/>
     <w:qFormat/>
     <w:rsid w:val="00896E5E"/>
@@ -8821,9 +9060,9 @@
       <w:contextualSpacing/>
     </w:pPr>
   </w:style>
-  <w:style w:type="character" w:styleId="ae">
+  <w:style w:type="character" w:styleId="FollowedHyperlink">
     <w:name w:val="FollowedHyperlink"/>
-    <w:basedOn w:val="a0"/>
+    <w:basedOn w:val="DefaultParagraphFont"/>
     <w:uiPriority w:val="99"/>
     <w:semiHidden/>
     <w:unhideWhenUsed/>
@@ -8833,10 +9072,10 @@
       <w:u w:val="single"/>
     </w:rPr>
   </w:style>
-  <w:style w:type="character" w:customStyle="1" w:styleId="50">
-    <w:name w:val="Заглавие 5 Знак"/>
-    <w:basedOn w:val="a0"/>
-    <w:link w:val="5"/>
+  <w:style w:type="character" w:customStyle="1" w:styleId="Heading5Char">
+    <w:name w:val="Heading 5 Char"/>
+    <w:basedOn w:val="DefaultParagraphFont"/>
+    <w:link w:val="Heading5"/>
     <w:uiPriority w:val="9"/>
     <w:semiHidden/>
     <w:rsid w:val="00896E5E"/>
@@ -8848,7 +9087,7 @@
   </w:style>
   <w:style w:type="paragraph" w:customStyle="1" w:styleId="Code">
     <w:name w:val="Code"/>
-    <w:basedOn w:val="a"/>
+    <w:basedOn w:val="Normal"/>
     <w:link w:val="CodeChar"/>
     <w:qFormat/>
     <w:rsid w:val="00896E5E"/>
@@ -8860,7 +9099,7 @@
   </w:style>
   <w:style w:type="character" w:customStyle="1" w:styleId="CodeChar">
     <w:name w:val="Code Char"/>
-    <w:basedOn w:val="a0"/>
+    <w:basedOn w:val="DefaultParagraphFont"/>
     <w:link w:val="Code"/>
     <w:qFormat/>
     <w:rsid w:val="00896E5E"/>
@@ -8870,9 +9109,9 @@
       <w:noProof/>
     </w:rPr>
   </w:style>
-  <w:style w:type="table" w:styleId="af">
+  <w:style w:type="table" w:styleId="TableGrid">
     <w:name w:val="Table Grid"/>
-    <w:basedOn w:val="a1"/>
+    <w:basedOn w:val="TableNormal"/>
     <w:uiPriority w:val="59"/>
     <w:rsid w:val="00896E5E"/>
     <w:pPr>
@@ -8889,18 +9128,18 @@
       </w:tblBorders>
     </w:tblPr>
   </w:style>
-  <w:style w:type="character" w:customStyle="1" w:styleId="ad">
-    <w:name w:val="Списък на абзаци Знак"/>
-    <w:basedOn w:val="a0"/>
-    <w:link w:val="ac"/>
+  <w:style w:type="character" w:customStyle="1" w:styleId="ListParagraphChar">
+    <w:name w:val="List Paragraph Char"/>
+    <w:basedOn w:val="DefaultParagraphFont"/>
+    <w:link w:val="ListParagraph"/>
     <w:uiPriority w:val="34"/>
     <w:qFormat/>
     <w:rsid w:val="00896E5E"/>
   </w:style>
-  <w:style w:type="paragraph" w:styleId="HTML">
+  <w:style w:type="paragraph" w:styleId="HTMLPreformatted">
     <w:name w:val="HTML Preformatted"/>
-    <w:basedOn w:val="a"/>
-    <w:link w:val="HTML0"/>
+    <w:basedOn w:val="Normal"/>
+    <w:link w:val="HTMLPreformattedChar"/>
     <w:uiPriority w:val="99"/>
     <w:unhideWhenUsed/>
     <w:rsid w:val="00747B7D"/>
@@ -8931,10 +9170,10 @@
       <w:szCs w:val="20"/>
     </w:rPr>
   </w:style>
-  <w:style w:type="character" w:customStyle="1" w:styleId="HTML0">
-    <w:name w:val="HTML стандартен Знак"/>
-    <w:basedOn w:val="a0"/>
-    <w:link w:val="HTML"/>
+  <w:style w:type="character" w:customStyle="1" w:styleId="HTMLPreformattedChar">
+    <w:name w:val="HTML Preformatted Char"/>
+    <w:basedOn w:val="DefaultParagraphFont"/>
+    <w:link w:val="HTMLPreformatted"/>
     <w:uiPriority w:val="99"/>
     <w:rsid w:val="00747B7D"/>
     <w:rPr>
@@ -8945,8 +9184,8 @@
   </w:style>
   <w:style w:type="table" w:customStyle="1" w:styleId="TableGrid1">
     <w:name w:val="Table Grid1"/>
-    <w:basedOn w:val="a1"/>
-    <w:next w:val="af"/>
+    <w:basedOn w:val="TableNormal"/>
+    <w:next w:val="TableGrid"/>
     <w:uiPriority w:val="59"/>
     <w:rsid w:val="00896E5E"/>
     <w:pPr>
@@ -8965,8 +9204,8 @@
   </w:style>
   <w:style w:type="table" w:customStyle="1" w:styleId="TableGrid2">
     <w:name w:val="Table Grid2"/>
-    <w:basedOn w:val="a1"/>
-    <w:next w:val="af"/>
+    <w:basedOn w:val="TableNormal"/>
+    <w:next w:val="TableGrid"/>
     <w:uiPriority w:val="59"/>
     <w:rsid w:val="00896E5E"/>
     <w:pPr>
@@ -8988,7 +9227,7 @@
   </w:style>
   <w:style w:type="character" w:customStyle="1" w:styleId="UnresolvedMention1">
     <w:name w:val="Unresolved Mention1"/>
-    <w:basedOn w:val="a0"/>
+    <w:basedOn w:val="DefaultParagraphFont"/>
     <w:uiPriority w:val="99"/>
     <w:semiHidden/>
     <w:unhideWhenUsed/>
@@ -9000,8 +9239,8 @@
   </w:style>
   <w:style w:type="table" w:customStyle="1" w:styleId="TableGrid3">
     <w:name w:val="Table Grid3"/>
-    <w:basedOn w:val="a1"/>
-    <w:next w:val="af"/>
+    <w:basedOn w:val="TableNormal"/>
+    <w:next w:val="TableGrid"/>
     <w:uiPriority w:val="59"/>
     <w:rsid w:val="0003370B"/>
     <w:pPr>
@@ -9020,7 +9259,7 @@
   </w:style>
   <w:style w:type="numbering" w:customStyle="1" w:styleId="NoList1">
     <w:name w:val="No List1"/>
-    <w:next w:val="a2"/>
+    <w:next w:val="NoList"/>
     <w:uiPriority w:val="99"/>
     <w:semiHidden/>
     <w:unhideWhenUsed/>
@@ -9028,8 +9267,8 @@
   </w:style>
   <w:style w:type="table" w:customStyle="1" w:styleId="TableGrid4">
     <w:name w:val="Table Grid4"/>
-    <w:basedOn w:val="a1"/>
-    <w:next w:val="af"/>
+    <w:basedOn w:val="TableNormal"/>
+    <w:next w:val="TableGrid"/>
     <w:uiPriority w:val="59"/>
     <w:rsid w:val="00632674"/>
     <w:pPr>
@@ -9048,7 +9287,7 @@
   </w:style>
   <w:style w:type="numbering" w:customStyle="1" w:styleId="NoList2">
     <w:name w:val="No List2"/>
-    <w:next w:val="a2"/>
+    <w:next w:val="NoList"/>
     <w:uiPriority w:val="99"/>
     <w:semiHidden/>
     <w:unhideWhenUsed/>
@@ -9056,8 +9295,8 @@
   </w:style>
   <w:style w:type="table" w:customStyle="1" w:styleId="TableGrid5">
     <w:name w:val="Table Grid5"/>
-    <w:basedOn w:val="a1"/>
-    <w:next w:val="af"/>
+    <w:basedOn w:val="TableNormal"/>
+    <w:next w:val="TableGrid"/>
     <w:uiPriority w:val="59"/>
     <w:rsid w:val="00632674"/>
     <w:pPr>

</xml_diff>